<commit_message>
preenchimento dos RU, RF, RNF e RD do cadastro de imoveis
</commit_message>
<xml_diff>
--- a/Documentacao/Projeto_Anuncio_de_imoveis _BRIEFING.docx
+++ b/Documentacao/Projeto_Anuncio_de_imoveis _BRIEFING.docx
@@ -4341,6 +4341,15 @@
     </w:p>
     <w:p>
       <w:pPr>
+        <w:rPr>
+          <w:rFonts w:ascii="Arial" w:hAnsi="Arial" w:cs="Arial"/>
+          <w:sz w:val="22"/>
+          <w:szCs w:val="22"/>
+        </w:rPr>
+      </w:pPr>
+    </w:p>
+    <w:p>
+      <w:pPr>
         <w:pStyle w:val="Heading2"/>
         <w:numPr>
           <w:ilvl w:val="1"/>
@@ -4390,6 +4399,15 @@
     </w:p>
     <w:p>
       <w:pPr>
+        <w:rPr>
+          <w:rFonts w:ascii="Arial" w:hAnsi="Arial" w:cs="Arial"/>
+          <w:sz w:val="22"/>
+          <w:szCs w:val="22"/>
+        </w:rPr>
+      </w:pPr>
+    </w:p>
+    <w:p>
+      <w:pPr>
         <w:pStyle w:val="Heading2"/>
         <w:numPr>
           <w:ilvl w:val="1"/>
@@ -4455,6 +4473,15 @@
     </w:p>
     <w:p>
       <w:pPr>
+        <w:rPr>
+          <w:rFonts w:ascii="Arial" w:hAnsi="Arial" w:cs="Arial"/>
+          <w:sz w:val="22"/>
+          <w:szCs w:val="22"/>
+        </w:rPr>
+      </w:pPr>
+    </w:p>
+    <w:p>
+      <w:pPr>
         <w:pStyle w:val="Heading2"/>
         <w:numPr>
           <w:ilvl w:val="1"/>
@@ -4496,6 +4523,15 @@
     </w:p>
     <w:p>
       <w:pPr>
+        <w:rPr>
+          <w:rFonts w:ascii="Arial" w:hAnsi="Arial" w:cs="Arial"/>
+          <w:sz w:val="22"/>
+          <w:szCs w:val="22"/>
+        </w:rPr>
+      </w:pPr>
+    </w:p>
+    <w:p>
+      <w:pPr>
         <w:pStyle w:val="Heading2"/>
         <w:numPr>
           <w:ilvl w:val="1"/>
@@ -4545,6 +4581,15 @@
     </w:p>
     <w:p>
       <w:pPr>
+        <w:rPr>
+          <w:rFonts w:ascii="Arial" w:hAnsi="Arial" w:cs="Arial"/>
+          <w:sz w:val="22"/>
+          <w:szCs w:val="22"/>
+        </w:rPr>
+      </w:pPr>
+    </w:p>
+    <w:p>
+      <w:pPr>
         <w:pStyle w:val="Heading2"/>
         <w:numPr>
           <w:ilvl w:val="1"/>
@@ -4590,20 +4635,31 @@
       <w:pPr>
         <w:rPr>
           <w:rFonts w:ascii="Arial" w:hAnsi="Arial" w:cs="Arial"/>
-          <w:sz w:val="22"/>
-          <w:szCs w:val="22"/>
-        </w:rPr>
-      </w:pPr>
-      <w:r>
-        <w:rPr>
-          <w:rFonts w:ascii="Arial" w:hAnsi="Arial" w:cs="Arial"/>
           <w:kern w:val="0"/>
           <w:sz w:val="22"/>
           <w:szCs w:val="22"/>
           <w:lang w:bidi="ar-SA"/>
         </w:rPr>
+      </w:pPr>
+      <w:r>
+        <w:rPr>
+          <w:rFonts w:ascii="Arial" w:hAnsi="Arial" w:cs="Arial"/>
+          <w:kern w:val="0"/>
+          <w:sz w:val="22"/>
+          <w:szCs w:val="22"/>
+          <w:lang w:bidi="ar-SA"/>
+        </w:rPr>
         <w:t xml:space="preserve"> O anúncio deve ter o mínimo de informações para compor o cadastro.</w:t>
       </w:r>
+    </w:p>
+    <w:p>
+      <w:pPr>
+        <w:rPr>
+          <w:rFonts w:ascii="Arial" w:hAnsi="Arial" w:cs="Arial"/>
+          <w:sz w:val="22"/>
+          <w:szCs w:val="22"/>
+        </w:rPr>
+      </w:pPr>
     </w:p>
     <w:p>
       <w:pPr>
@@ -4652,18 +4708,20 @@
       <w:pPr>
         <w:rPr>
           <w:rFonts w:ascii="Arial" w:hAnsi="Arial" w:cs="Arial"/>
-          <w:sz w:val="22"/>
-          <w:szCs w:val="22"/>
-        </w:rPr>
-      </w:pPr>
-      <w:r>
-        <w:rPr>
-          <w:rFonts w:ascii="Arial" w:hAnsi="Arial" w:cs="Arial"/>
           <w:kern w:val="0"/>
           <w:sz w:val="22"/>
           <w:szCs w:val="22"/>
           <w:lang w:bidi="ar-SA"/>
         </w:rPr>
+      </w:pPr>
+      <w:r>
+        <w:rPr>
+          <w:rFonts w:ascii="Arial" w:hAnsi="Arial" w:cs="Arial"/>
+          <w:kern w:val="0"/>
+          <w:sz w:val="22"/>
+          <w:szCs w:val="22"/>
+          <w:lang w:bidi="ar-SA"/>
+        </w:rPr>
         <w:t xml:space="preserve"> Na primeira versão deve conter uma imagem do imóvel e uma pequena descrição d</w:t>
       </w:r>
       <w:r>
@@ -4706,6 +4764,15 @@
         </w:rPr>
         <w:t xml:space="preserve"> do imóvel.</w:t>
       </w:r>
+    </w:p>
+    <w:p>
+      <w:pPr>
+        <w:rPr>
+          <w:rFonts w:ascii="Arial" w:hAnsi="Arial" w:cs="Arial"/>
+          <w:sz w:val="22"/>
+          <w:szCs w:val="22"/>
+        </w:rPr>
+      </w:pPr>
     </w:p>
     <w:p>
       <w:pPr>
@@ -4745,20 +4812,31 @@
       <w:pPr>
         <w:rPr>
           <w:rFonts w:ascii="Arial" w:hAnsi="Arial" w:cs="Arial"/>
-          <w:sz w:val="22"/>
-          <w:szCs w:val="22"/>
-        </w:rPr>
-      </w:pPr>
-      <w:r>
-        <w:rPr>
-          <w:rFonts w:ascii="Arial" w:hAnsi="Arial" w:cs="Arial"/>
           <w:kern w:val="0"/>
           <w:sz w:val="22"/>
           <w:szCs w:val="22"/>
           <w:lang w:bidi="ar-SA"/>
         </w:rPr>
+      </w:pPr>
+      <w:r>
+        <w:rPr>
+          <w:rFonts w:ascii="Arial" w:hAnsi="Arial" w:cs="Arial"/>
+          <w:kern w:val="0"/>
+          <w:sz w:val="22"/>
+          <w:szCs w:val="22"/>
+          <w:lang w:bidi="ar-SA"/>
+        </w:rPr>
         <w:t>O usuário (anunciante) teria acesso ao sistema através de login e senha na área administrativa e os cliente compradores teriam livre acesso para visualizações dos anúncios.</w:t>
       </w:r>
+    </w:p>
+    <w:p>
+      <w:pPr>
+        <w:rPr>
+          <w:rFonts w:ascii="Arial" w:hAnsi="Arial" w:cs="Arial"/>
+          <w:sz w:val="22"/>
+          <w:szCs w:val="22"/>
+        </w:rPr>
+      </w:pPr>
     </w:p>
     <w:p>
       <w:pPr>
@@ -4816,20 +4894,31 @@
       <w:pPr>
         <w:rPr>
           <w:rFonts w:ascii="Arial" w:hAnsi="Arial" w:cs="Arial"/>
-          <w:sz w:val="22"/>
-          <w:szCs w:val="22"/>
-        </w:rPr>
-      </w:pPr>
-      <w:r>
-        <w:rPr>
-          <w:rFonts w:ascii="Arial" w:hAnsi="Arial" w:cs="Arial"/>
           <w:kern w:val="0"/>
           <w:sz w:val="22"/>
           <w:szCs w:val="22"/>
           <w:lang w:bidi="ar-SA"/>
         </w:rPr>
+      </w:pPr>
+      <w:r>
+        <w:rPr>
+          <w:rFonts w:ascii="Arial" w:hAnsi="Arial" w:cs="Arial"/>
+          <w:kern w:val="0"/>
+          <w:sz w:val="22"/>
+          <w:szCs w:val="22"/>
+          <w:lang w:bidi="ar-SA"/>
+        </w:rPr>
         <w:t>Não, usuário (anunciante) teria acesso total ao sistema, em relação ao anúncio e suas alterações, já o cliente teria acesso restrito a pesquisar os imóveis e deixar um formulario preenchido para contato com o vendedor.</w:t>
       </w:r>
+    </w:p>
+    <w:p>
+      <w:pPr>
+        <w:rPr>
+          <w:rFonts w:ascii="Arial" w:hAnsi="Arial" w:cs="Arial"/>
+          <w:sz w:val="22"/>
+          <w:szCs w:val="22"/>
+        </w:rPr>
+      </w:pPr>
     </w:p>
     <w:p>
       <w:pPr>
@@ -4869,20 +4958,31 @@
       <w:pPr>
         <w:rPr>
           <w:rFonts w:ascii="Arial" w:hAnsi="Arial" w:cs="Arial"/>
-          <w:sz w:val="22"/>
-          <w:szCs w:val="22"/>
-        </w:rPr>
-      </w:pPr>
-      <w:r>
-        <w:rPr>
-          <w:rFonts w:ascii="Arial" w:hAnsi="Arial" w:cs="Arial"/>
           <w:kern w:val="0"/>
           <w:sz w:val="22"/>
           <w:szCs w:val="22"/>
           <w:lang w:bidi="ar-SA"/>
         </w:rPr>
+      </w:pPr>
+      <w:r>
+        <w:rPr>
+          <w:rFonts w:ascii="Arial" w:hAnsi="Arial" w:cs="Arial"/>
+          <w:kern w:val="0"/>
+          <w:sz w:val="22"/>
+          <w:szCs w:val="22"/>
+          <w:lang w:bidi="ar-SA"/>
+        </w:rPr>
         <w:t>Para o usuário (anunciante), ele deve estar devidamente cadastrado para criar os anúncios. Já o cliente comprador tem acesso livre para as consultas.</w:t>
       </w:r>
+    </w:p>
+    <w:p>
+      <w:pPr>
+        <w:rPr>
+          <w:rFonts w:ascii="Arial" w:hAnsi="Arial" w:cs="Arial"/>
+          <w:sz w:val="22"/>
+          <w:szCs w:val="22"/>
+        </w:rPr>
+      </w:pPr>
     </w:p>
     <w:p>
       <w:pPr>
@@ -4922,20 +5022,31 @@
       <w:pPr>
         <w:rPr>
           <w:rFonts w:ascii="Arial" w:hAnsi="Arial" w:cs="Arial"/>
-          <w:sz w:val="22"/>
-          <w:szCs w:val="22"/>
-        </w:rPr>
-      </w:pPr>
-      <w:r>
-        <w:rPr>
-          <w:rFonts w:ascii="Arial" w:hAnsi="Arial" w:cs="Arial"/>
           <w:kern w:val="0"/>
           <w:sz w:val="22"/>
           <w:szCs w:val="22"/>
           <w:lang w:bidi="ar-SA"/>
         </w:rPr>
+      </w:pPr>
+      <w:r>
+        <w:rPr>
+          <w:rFonts w:ascii="Arial" w:hAnsi="Arial" w:cs="Arial"/>
+          <w:kern w:val="0"/>
+          <w:sz w:val="22"/>
+          <w:szCs w:val="22"/>
+          <w:lang w:bidi="ar-SA"/>
+        </w:rPr>
         <w:t>Sim, o usuário (anunciante) deve ser maior de 18 anos.</w:t>
       </w:r>
+    </w:p>
+    <w:p>
+      <w:pPr>
+        <w:rPr>
+          <w:rFonts w:ascii="Arial" w:hAnsi="Arial" w:cs="Arial"/>
+          <w:sz w:val="22"/>
+          <w:szCs w:val="22"/>
+        </w:rPr>
+      </w:pPr>
     </w:p>
     <w:p>
       <w:pPr>
@@ -5004,6 +5115,17 @@
     </w:p>
     <w:p>
       <w:pPr>
+        <w:rPr>
+          <w:rFonts w:ascii="Arial" w:hAnsi="Arial" w:cs="Arial"/>
+          <w:kern w:val="0"/>
+          <w:sz w:val="22"/>
+          <w:szCs w:val="22"/>
+          <w:lang w:bidi="ar-SA"/>
+        </w:rPr>
+      </w:pPr>
+    </w:p>
+    <w:p>
+      <w:pPr>
         <w:pStyle w:val="Heading2"/>
         <w:numPr>
           <w:ilvl w:val="1"/>
@@ -5041,20 +5163,31 @@
       <w:pPr>
         <w:rPr>
           <w:rFonts w:ascii="Arial" w:hAnsi="Arial" w:cs="Arial"/>
-          <w:sz w:val="22"/>
-          <w:szCs w:val="22"/>
-        </w:rPr>
-      </w:pPr>
-      <w:r>
-        <w:rPr>
-          <w:rFonts w:ascii="Arial" w:hAnsi="Arial" w:cs="Arial"/>
           <w:kern w:val="0"/>
           <w:sz w:val="22"/>
           <w:szCs w:val="22"/>
           <w:lang w:bidi="ar-SA"/>
         </w:rPr>
+      </w:pPr>
+      <w:r>
+        <w:rPr>
+          <w:rFonts w:ascii="Arial" w:hAnsi="Arial" w:cs="Arial"/>
+          <w:kern w:val="0"/>
+          <w:sz w:val="22"/>
+          <w:szCs w:val="22"/>
+          <w:lang w:bidi="ar-SA"/>
+        </w:rPr>
         <w:t>Não se aplica.</w:t>
       </w:r>
+    </w:p>
+    <w:p>
+      <w:pPr>
+        <w:rPr>
+          <w:rFonts w:ascii="Arial" w:hAnsi="Arial" w:cs="Arial"/>
+          <w:sz w:val="22"/>
+          <w:szCs w:val="22"/>
+        </w:rPr>
+      </w:pPr>
     </w:p>
     <w:p>
       <w:pPr>
@@ -5076,6 +5209,7 @@
           <w:sz w:val="22"/>
           <w:szCs w:val="22"/>
         </w:rPr>
+        <w:lastRenderedPageBreak/>
         <w:t>Esse sistema preveria algum tipo de segurança para informações prestadas ? Se sim, quais ?</w:t>
       </w:r>
       <w:bookmarkEnd w:id="15"/>
@@ -5255,7 +5389,6 @@
           <w:sz w:val="22"/>
           <w:szCs w:val="22"/>
         </w:rPr>
-        <w:lastRenderedPageBreak/>
         <w:t>Quais os tipos de anúncios que o aplicativo faz ?</w:t>
       </w:r>
       <w:bookmarkEnd w:id="19"/>
@@ -5872,6 +6005,7 @@
           <w:sz w:val="22"/>
           <w:szCs w:val="22"/>
         </w:rPr>
+        <w:lastRenderedPageBreak/>
         <w:t>Listar os usuários</w:t>
       </w:r>
       <w:bookmarkEnd w:id="40"/>
@@ -6095,7 +6229,6 @@
           <w:sz w:val="22"/>
           <w:szCs w:val="22"/>
         </w:rPr>
-        <w:lastRenderedPageBreak/>
         <w:t>Excluir um formulário</w:t>
       </w:r>
       <w:bookmarkEnd w:id="51"/>
@@ -7016,7 +7149,13 @@
       <w:rPr>
         <w:rFonts w:ascii="Arial" w:hAnsi="Arial" w:cs="Arial"/>
       </w:rPr>
-      <w:t>SERVIÇO NACIONAL DE APRENDIZAGEM INDUSTRIAL</w:t>
+      <w:t xml:space="preserve">SERVIÇO </w:t>
+    </w:r>
+    <w:r>
+      <w:rPr>
+        <w:rFonts w:ascii="Arial" w:hAnsi="Arial" w:cs="Arial"/>
+      </w:rPr>
+      <w:t>NACIONAL DE APRENDIZAGEM INDUSTRIAL</w:t>
     </w:r>
   </w:p>
   <w:p>

</xml_diff>